<commit_message>
add repirt for practic
</commit_message>
<xml_diff>
--- a/documents/Пояснительная записка.docx
+++ b/documents/Пояснительная записка.docx
@@ -608,7 +608,15 @@
           <w:sz w:val="28"/>
           <w:szCs w:val="28"/>
         </w:rPr>
-        <w:t xml:space="preserve">степень, </w:t>
+        <w:t>к.т.н.</w:t>
+      </w:r>
+      <w:r>
+        <w:rPr>
+          <w:rFonts w:ascii="Times New Roman" w:hAnsi="Times New Roman" w:cs="Times New Roman"/>
+          <w:sz w:val="28"/>
+          <w:szCs w:val="28"/>
+        </w:rPr>
+        <w:t xml:space="preserve">, </w:t>
       </w:r>
       <w:proofErr w:type="spellStart"/>
       <w:r>
@@ -617,7 +625,31 @@
           <w:sz w:val="28"/>
           <w:szCs w:val="28"/>
         </w:rPr>
-        <w:t>звание_______________________________________</w:t>
+        <w:t>доцент</w:t>
+      </w:r>
+      <w:r>
+        <w:rPr>
+          <w:rFonts w:ascii="Times New Roman" w:hAnsi="Times New Roman" w:cs="Times New Roman"/>
+          <w:sz w:val="28"/>
+          <w:szCs w:val="28"/>
+        </w:rPr>
+        <w:t>_____________________________________</w:t>
+      </w:r>
+      <w:r>
+        <w:rPr>
+          <w:rFonts w:ascii="Times New Roman" w:hAnsi="Times New Roman" w:cs="Times New Roman"/>
+          <w:sz w:val="28"/>
+          <w:szCs w:val="28"/>
+        </w:rPr>
+        <w:t>__</w:t>
+      </w:r>
+      <w:r>
+        <w:rPr>
+          <w:rFonts w:ascii="Times New Roman" w:hAnsi="Times New Roman" w:cs="Times New Roman"/>
+          <w:sz w:val="28"/>
+          <w:szCs w:val="28"/>
+        </w:rPr>
+        <w:t>__</w:t>
       </w:r>
       <w:r>
         <w:rPr>
@@ -39288,7 +39320,7 @@
             <w:rPr>
               <w:noProof/>
             </w:rPr>
-            <w:t>13</w:t>
+            <w:t>36</w:t>
           </w:r>
         </w:fldSimple>
       </w:p>
@@ -43219,7 +43251,7 @@
                   <c:v>442.68965517241378</c:v>
                 </c:pt>
                 <c:pt idx="1">
-                  <c:v>404.3448275862072</c:v>
+                  <c:v>404.34482758620732</c:v>
                 </c:pt>
                 <c:pt idx="2">
                   <c:v>410.24137931034483</c:v>
@@ -43287,7 +43319,7 @@
                   <c:v>222.58620689655174</c:v>
                 </c:pt>
                 <c:pt idx="3">
-                  <c:v>105.68965517241369</c:v>
+                  <c:v>105.68965517241365</c:v>
                 </c:pt>
                 <c:pt idx="4">
                   <c:v>23.827586206896555</c:v>
@@ -43296,11 +43328,11 @@
             </c:numRef>
           </c:val>
         </c:ser>
-        <c:axId val="150733184"/>
-        <c:axId val="150735488"/>
+        <c:axId val="95552640"/>
+        <c:axId val="95554560"/>
       </c:barChart>
       <c:catAx>
-        <c:axId val="150733184"/>
+        <c:axId val="95552640"/>
         <c:scaling>
           <c:orientation val="minMax"/>
         </c:scaling>
@@ -43323,14 +43355,14 @@
           </c:tx>
         </c:title>
         <c:tickLblPos val="nextTo"/>
-        <c:crossAx val="150735488"/>
+        <c:crossAx val="95554560"/>
         <c:crosses val="autoZero"/>
         <c:auto val="1"/>
         <c:lblAlgn val="ctr"/>
         <c:lblOffset val="100"/>
       </c:catAx>
       <c:valAx>
-        <c:axId val="150735488"/>
+        <c:axId val="95554560"/>
         <c:scaling>
           <c:orientation val="minMax"/>
         </c:scaling>
@@ -43355,7 +43387,7 @@
         </c:title>
         <c:numFmt formatCode="General" sourceLinked="1"/>
         <c:tickLblPos val="nextTo"/>
-        <c:crossAx val="150733184"/>
+        <c:crossAx val="95552640"/>
         <c:crosses val="autoZero"/>
         <c:crossBetween val="between"/>
       </c:valAx>
@@ -43529,24 +43561,24 @@
             </c:numRef>
           </c:val>
         </c:ser>
-        <c:axId val="150753280"/>
-        <c:axId val="150754816"/>
+        <c:axId val="95576448"/>
+        <c:axId val="95577984"/>
       </c:barChart>
       <c:catAx>
-        <c:axId val="150753280"/>
+        <c:axId val="95576448"/>
         <c:scaling>
           <c:orientation val="minMax"/>
         </c:scaling>
         <c:axPos val="b"/>
         <c:tickLblPos val="nextTo"/>
-        <c:crossAx val="150754816"/>
+        <c:crossAx val="95577984"/>
         <c:crosses val="autoZero"/>
         <c:auto val="1"/>
         <c:lblAlgn val="ctr"/>
         <c:lblOffset val="100"/>
       </c:catAx>
       <c:valAx>
-        <c:axId val="150754816"/>
+        <c:axId val="95577984"/>
         <c:scaling>
           <c:orientation val="minMax"/>
         </c:scaling>
@@ -43554,7 +43586,7 @@
         <c:majorGridlines/>
         <c:numFmt formatCode="General" sourceLinked="1"/>
         <c:tickLblPos val="nextTo"/>
-        <c:crossAx val="150753280"/>
+        <c:crossAx val="95576448"/>
         <c:crosses val="autoZero"/>
         <c:crossBetween val="between"/>
       </c:valAx>
@@ -43633,8 +43665,8 @@
             </c:numRef>
           </c:val>
         </c:ser>
-        <c:axId val="150780544"/>
-        <c:axId val="150786432"/>
+        <c:axId val="98298880"/>
+        <c:axId val="101212928"/>
       </c:barChart>
       <c:lineChart>
         <c:grouping val="standard"/>
@@ -43695,24 +43727,24 @@
           </c:val>
         </c:ser>
         <c:marker val="1"/>
-        <c:axId val="150789504"/>
-        <c:axId val="150787968"/>
+        <c:axId val="101220352"/>
+        <c:axId val="101214464"/>
       </c:lineChart>
       <c:catAx>
-        <c:axId val="150780544"/>
+        <c:axId val="98298880"/>
         <c:scaling>
           <c:orientation val="minMax"/>
         </c:scaling>
         <c:axPos val="b"/>
         <c:tickLblPos val="nextTo"/>
-        <c:crossAx val="150786432"/>
+        <c:crossAx val="101212928"/>
         <c:crosses val="autoZero"/>
         <c:auto val="1"/>
         <c:lblAlgn val="ctr"/>
         <c:lblOffset val="100"/>
       </c:catAx>
       <c:valAx>
-        <c:axId val="150786432"/>
+        <c:axId val="101212928"/>
         <c:scaling>
           <c:orientation val="minMax"/>
         </c:scaling>
@@ -43720,31 +43752,31 @@
         <c:majorGridlines/>
         <c:numFmt formatCode="General" sourceLinked="1"/>
         <c:tickLblPos val="nextTo"/>
-        <c:crossAx val="150780544"/>
+        <c:crossAx val="98298880"/>
         <c:crosses val="autoZero"/>
         <c:crossBetween val="between"/>
       </c:valAx>
       <c:valAx>
-        <c:axId val="150787968"/>
+        <c:axId val="101214464"/>
         <c:scaling>
           <c:orientation val="minMax"/>
         </c:scaling>
         <c:axPos val="r"/>
         <c:numFmt formatCode="General" sourceLinked="1"/>
         <c:tickLblPos val="nextTo"/>
-        <c:crossAx val="150789504"/>
+        <c:crossAx val="101220352"/>
         <c:crosses val="max"/>
         <c:crossBetween val="between"/>
       </c:valAx>
       <c:catAx>
-        <c:axId val="150789504"/>
+        <c:axId val="101220352"/>
         <c:scaling>
           <c:orientation val="minMax"/>
         </c:scaling>
         <c:delete val="1"/>
         <c:axPos val="b"/>
         <c:tickLblPos val="none"/>
-        <c:crossAx val="150787968"/>
+        <c:crossAx val="101214464"/>
         <c:crosses val="autoZero"/>
         <c:auto val="1"/>
         <c:lblAlgn val="ctr"/>
@@ -44049,7 +44081,7 @@
 </file>
 
 <file path=customXml/itemProps1.xml><?xml version="1.0" encoding="utf-8"?>
-<ds:datastoreItem xmlns:ds="http://schemas.openxmlformats.org/officeDocument/2006/customXml" ds:itemID="{82840F34-CA96-4A55-9B33-2BF7548F5690}">
+<ds:datastoreItem xmlns:ds="http://schemas.openxmlformats.org/officeDocument/2006/customXml" ds:itemID="{2D4571C5-B3C8-4DCB-B5DD-2743F1B2473F}">
   <ds:schemaRefs>
     <ds:schemaRef ds:uri="http://schemas.openxmlformats.org/officeDocument/2006/bibliography"/>
   </ds:schemaRefs>

</xml_diff>